<commit_message>
cleaned up unnecessary code; moved iro instantiation to re-instantiate each time a model is checked
</commit_message>
<xml_diff>
--- a/documents/Project Final Scope Document.docx
+++ b/documents/Project Final Scope Document.docx
@@ -4431,28 +4431,91 @@
         <w:ind w:left="0" w:right="0" w:firstLine="0"/>
         <w:jc w:val="left"/>
         <w:rPr>
-          <w:rFonts w:ascii="Times New Roman" w:cs="Times New Roman" w:eastAsia="Times New Roman" w:hAnsi="Times New Roman"/>
           <w:b w:val="1"/>
-          <w:i w:val="0"/>
-          <w:smallCaps w:val="0"/>
-          <w:strike w:val="0"/>
-          <w:color w:val="000000"/>
-          <w:sz w:val="24"/>
-          <w:szCs w:val="24"/>
           <w:u w:val="single"/>
-          <w:shd w:fill="auto" w:val="clear"/>
-          <w:vertAlign w:val="baseline"/>
         </w:rPr>
       </w:pPr>
       <w:r>
+        <w:br w:type="page"/>
+      </w:r>
+      <w:r>
         <w:rPr>
           <w:rtl w:val="0"/>
         </w:rPr>
+      </w:r>
+    </w:p>
+    <w:p>
+      <w:pPr>
+        <w:keepNext w:val="0"/>
+        <w:keepLines w:val="0"/>
+        <w:widowControl w:val="1"/>
+        <w:pBdr>
+          <w:top w:space="0" w:sz="0" w:val="nil"/>
+          <w:left w:space="0" w:sz="0" w:val="nil"/>
+          <w:bottom w:space="0" w:sz="0" w:val="nil"/>
+          <w:right w:space="0" w:sz="0" w:val="nil"/>
+          <w:between w:space="0" w:sz="0" w:val="nil"/>
+        </w:pBdr>
+        <w:shd w:fill="auto" w:val="clear"/>
+        <w:spacing w:after="200" w:before="0" w:line="240" w:lineRule="auto"/>
+        <w:ind w:left="0" w:right="0" w:firstLine="0"/>
+        <w:jc w:val="left"/>
+        <w:rPr>
+          <w:b w:val="1"/>
+          <w:u w:val="single"/>
+        </w:rPr>
+      </w:pPr>
+      <w:r>
+        <w:rPr>
+          <w:rtl w:val="0"/>
+        </w:rPr>
+      </w:r>
+      <w:r>
+        <w:drawing>
+          <wp:anchor allowOverlap="1" behindDoc="0" distB="114300" distT="114300" distL="114300" distR="114300" hidden="0" layoutInCell="1" locked="0" relativeHeight="0" simplePos="0">
+            <wp:simplePos x="0" y="0"/>
+            <wp:positionH relativeFrom="column">
+              <wp:posOffset>-671512</wp:posOffset>
+            </wp:positionH>
+            <wp:positionV relativeFrom="paragraph">
+              <wp:posOffset>114300</wp:posOffset>
+            </wp:positionV>
+            <wp:extent cx="7343742" cy="4614863"/>
+            <wp:effectExtent b="0" l="0" r="0" t="0"/>
+            <wp:wrapTopAndBottom distB="114300" distT="114300"/>
+            <wp:docPr id="1" name="image1.png"/>
+            <a:graphic>
+              <a:graphicData uri="http://schemas.openxmlformats.org/drawingml/2006/picture">
+                <pic:pic>
+                  <pic:nvPicPr>
+                    <pic:cNvPr id="0" name="image1.png"/>
+                    <pic:cNvPicPr preferRelativeResize="0"/>
+                  </pic:nvPicPr>
+                  <pic:blipFill>
+                    <a:blip r:embed="rId11"/>
+                    <a:srcRect b="0" l="0" r="0" t="0"/>
+                    <a:stretch>
+                      <a:fillRect/>
+                    </a:stretch>
+                  </pic:blipFill>
+                  <pic:spPr>
+                    <a:xfrm>
+                      <a:off x="0" y="0"/>
+                      <a:ext cx="7343742" cy="4614863"/>
+                    </a:xfrm>
+                    <a:prstGeom prst="rect"/>
+                    <a:ln/>
+                  </pic:spPr>
+                </pic:pic>
+              </a:graphicData>
+            </a:graphic>
+          </wp:anchor>
+        </w:drawing>
       </w:r>
     </w:p>
     <w:sectPr>
-      <w:headerReference r:id="rId11" w:type="default"/>
-      <w:footerReference r:id="rId12" w:type="default"/>
+      <w:headerReference r:id="rId12" w:type="default"/>
+      <w:footerReference r:id="rId13" w:type="default"/>
       <w:type w:val="nextPage"/>
       <w:pgSz w:h="15840" w:w="12240" w:orient="portrait"/>
       <w:pgMar w:bottom="1440" w:top="1440" w:left="1440" w:right="1440" w:header="720" w:footer="720"/>
@@ -6743,7 +6806,7 @@
 
 <file path=customXML/item1.xml><?xml version="1.0" encoding="utf-8"?>
 <go:gDocsCustomXmlDataStorage xmlns:go="http://customooxmlschemas.google.com/" xmlns:r="http://schemas.openxmlformats.org/officeDocument/2006/relationships">
-  <go:docsCustomData xmlns:go="http://customooxmlschemas.google.com/" roundtripDataSignature="AMtx7miWxFFVl3sX51VXKUnqauXvt4uOyA==">AMUW2mWmKTA2Q1oCAOMcGvBScqSvlWIyMqjrKtSaWDo4POYG98Q7D8mvyiXRoidrmNTv5qtgAKzMoUDFffb08peaPbEwLpjHDm0BDk6opaOiKQi836Hmzlpdl3Wqiu9wjzpo7pphQBzP2lwSHrmkUg4xEmiyrOdDDHqzidkbX+k8ALMPKGfOrBVdYkwMqc29UxwyMsTopSbduavMdIDr5NcRohg5rMGE25JVjo4GJUAnW/chTjX+rMawySdZ+wGgdgQEB4TpAoXnMx3WNr/3M3B0Pu+Omp+NowtwJYZvclBHaXhCNYgnYJ8=</go:docsCustomData>
+  <go:docsCustomData xmlns:go="http://customooxmlschemas.google.com/" roundtripDataSignature="AMtx7miWxFFVl3sX51VXKUnqauXvt4uOyA==">AMUW2mX8NEzb4MOmrAe2UjmA1u9Zs6TIR38/zGR/fhdjZFyLOvRcDzhpBk5er8bmL/rxZw4u+l72nQqHPzAgzBIqCcs7QnTw6F1ZA7SUqhwmnnzs46HPzfX1UrdJnW2UUgHEys10VOnr6Ax4K2zo1LdUnJoOGNEbB4oJ4cQTosbBLBDIJC1Yeg3I9N7k4lrVgH4ASO74L5A1AUVneIDUTpWDI33x6cvy7Hl1Dpy3N8g3LN9NGodUQTqwlGdEeWzJPlgpnhth6G2kYKxsA41XV6MhAMAdgV/Qy0HVWLo3rIi5YhZqgCwD1WY=</go:docsCustomData>
 </go:gDocsCustomXmlDataStorage>
 </file>
 

</xml_diff>

<commit_message>
README and System Name (#73)
* cleaned up unnecessary code; moved iro instantiation to re-instantiate each time a model is checked

* handling .project issue

* updated README; added getSystemName method for storage
</commit_message>
<xml_diff>
--- a/documents/Project Final Scope Document.docx
+++ b/documents/Project Final Scope Document.docx
@@ -4431,28 +4431,91 @@
         <w:ind w:left="0" w:right="0" w:firstLine="0"/>
         <w:jc w:val="left"/>
         <w:rPr>
-          <w:rFonts w:ascii="Times New Roman" w:cs="Times New Roman" w:eastAsia="Times New Roman" w:hAnsi="Times New Roman"/>
           <w:b w:val="1"/>
-          <w:i w:val="0"/>
-          <w:smallCaps w:val="0"/>
-          <w:strike w:val="0"/>
-          <w:color w:val="000000"/>
-          <w:sz w:val="24"/>
-          <w:szCs w:val="24"/>
           <w:u w:val="single"/>
-          <w:shd w:fill="auto" w:val="clear"/>
-          <w:vertAlign w:val="baseline"/>
         </w:rPr>
       </w:pPr>
       <w:r>
+        <w:br w:type="page"/>
+      </w:r>
+      <w:r>
         <w:rPr>
           <w:rtl w:val="0"/>
         </w:rPr>
+      </w:r>
+    </w:p>
+    <w:p>
+      <w:pPr>
+        <w:keepNext w:val="0"/>
+        <w:keepLines w:val="0"/>
+        <w:widowControl w:val="1"/>
+        <w:pBdr>
+          <w:top w:space="0" w:sz="0" w:val="nil"/>
+          <w:left w:space="0" w:sz="0" w:val="nil"/>
+          <w:bottom w:space="0" w:sz="0" w:val="nil"/>
+          <w:right w:space="0" w:sz="0" w:val="nil"/>
+          <w:between w:space="0" w:sz="0" w:val="nil"/>
+        </w:pBdr>
+        <w:shd w:fill="auto" w:val="clear"/>
+        <w:spacing w:after="200" w:before="0" w:line="240" w:lineRule="auto"/>
+        <w:ind w:left="0" w:right="0" w:firstLine="0"/>
+        <w:jc w:val="left"/>
+        <w:rPr>
+          <w:b w:val="1"/>
+          <w:u w:val="single"/>
+        </w:rPr>
+      </w:pPr>
+      <w:r>
+        <w:rPr>
+          <w:rtl w:val="0"/>
+        </w:rPr>
+      </w:r>
+      <w:r>
+        <w:drawing>
+          <wp:anchor allowOverlap="1" behindDoc="0" distB="114300" distT="114300" distL="114300" distR="114300" hidden="0" layoutInCell="1" locked="0" relativeHeight="0" simplePos="0">
+            <wp:simplePos x="0" y="0"/>
+            <wp:positionH relativeFrom="column">
+              <wp:posOffset>-671512</wp:posOffset>
+            </wp:positionH>
+            <wp:positionV relativeFrom="paragraph">
+              <wp:posOffset>114300</wp:posOffset>
+            </wp:positionV>
+            <wp:extent cx="7343742" cy="4614863"/>
+            <wp:effectExtent b="0" l="0" r="0" t="0"/>
+            <wp:wrapTopAndBottom distB="114300" distT="114300"/>
+            <wp:docPr id="1" name="image1.png"/>
+            <a:graphic>
+              <a:graphicData uri="http://schemas.openxmlformats.org/drawingml/2006/picture">
+                <pic:pic>
+                  <pic:nvPicPr>
+                    <pic:cNvPr id="0" name="image1.png"/>
+                    <pic:cNvPicPr preferRelativeResize="0"/>
+                  </pic:nvPicPr>
+                  <pic:blipFill>
+                    <a:blip r:embed="rId11"/>
+                    <a:srcRect b="0" l="0" r="0" t="0"/>
+                    <a:stretch>
+                      <a:fillRect/>
+                    </a:stretch>
+                  </pic:blipFill>
+                  <pic:spPr>
+                    <a:xfrm>
+                      <a:off x="0" y="0"/>
+                      <a:ext cx="7343742" cy="4614863"/>
+                    </a:xfrm>
+                    <a:prstGeom prst="rect"/>
+                    <a:ln/>
+                  </pic:spPr>
+                </pic:pic>
+              </a:graphicData>
+            </a:graphic>
+          </wp:anchor>
+        </w:drawing>
       </w:r>
     </w:p>
     <w:sectPr>
-      <w:headerReference r:id="rId11" w:type="default"/>
-      <w:footerReference r:id="rId12" w:type="default"/>
+      <w:headerReference r:id="rId12" w:type="default"/>
+      <w:footerReference r:id="rId13" w:type="default"/>
       <w:type w:val="nextPage"/>
       <w:pgSz w:h="15840" w:w="12240" w:orient="portrait"/>
       <w:pgMar w:bottom="1440" w:top="1440" w:left="1440" w:right="1440" w:header="720" w:footer="720"/>
@@ -6743,7 +6806,7 @@
 
 <file path=customXML/item1.xml><?xml version="1.0" encoding="utf-8"?>
 <go:gDocsCustomXmlDataStorage xmlns:go="http://customooxmlschemas.google.com/" xmlns:r="http://schemas.openxmlformats.org/officeDocument/2006/relationships">
-  <go:docsCustomData xmlns:go="http://customooxmlschemas.google.com/" roundtripDataSignature="AMtx7miWxFFVl3sX51VXKUnqauXvt4uOyA==">AMUW2mWmKTA2Q1oCAOMcGvBScqSvlWIyMqjrKtSaWDo4POYG98Q7D8mvyiXRoidrmNTv5qtgAKzMoUDFffb08peaPbEwLpjHDm0BDk6opaOiKQi836Hmzlpdl3Wqiu9wjzpo7pphQBzP2lwSHrmkUg4xEmiyrOdDDHqzidkbX+k8ALMPKGfOrBVdYkwMqc29UxwyMsTopSbduavMdIDr5NcRohg5rMGE25JVjo4GJUAnW/chTjX+rMawySdZ+wGgdgQEB4TpAoXnMx3WNr/3M3B0Pu+Omp+NowtwJYZvclBHaXhCNYgnYJ8=</go:docsCustomData>
+  <go:docsCustomData xmlns:go="http://customooxmlschemas.google.com/" roundtripDataSignature="AMtx7miWxFFVl3sX51VXKUnqauXvt4uOyA==">AMUW2mX8NEzb4MOmrAe2UjmA1u9Zs6TIR38/zGR/fhdjZFyLOvRcDzhpBk5er8bmL/rxZw4u+l72nQqHPzAgzBIqCcs7QnTw6F1ZA7SUqhwmnnzs46HPzfX1UrdJnW2UUgHEys10VOnr6Ax4K2zo1LdUnJoOGNEbB4oJ4cQTosbBLBDIJC1Yeg3I9N7k4lrVgH4ASO74L5A1AUVneIDUTpWDI33x6cvy7Hl1Dpy3N8g3LN9NGodUQTqwlGdEeWzJPlgpnhth6G2kYKxsA41XV6MhAMAdgV/Qy0HVWLo3rIi5YhZqgCwD1WY=</go:docsCustomData>
 </go:gDocsCustomXmlDataStorage>
 </file>
 

</xml_diff>